<commit_message>
Added IMDBs for paper
</commit_message>
<xml_diff>
--- a/Cone_CNN_readme.docx
+++ b/Cone_CNN_readme.docx
@@ -18,8 +18,6 @@
         </w:rPr>
         <w:t>Read Me File for the paper:</w:t>
       </w:r>
-      <w:bookmarkStart w:id="0" w:name="_GoBack"/>
-      <w:bookmarkEnd w:id="0"/>
     </w:p>
     <w:p>
       <w:pPr>
@@ -277,13 +275,16 @@
         </w:rPr>
         <w:t xml:space="preserve"> (see </w:t>
       </w:r>
-      <w:r>
-        <w:rPr>
-          <w:sz w:val="24"/>
-          <w:szCs w:val="24"/>
-        </w:rPr>
-        <w:t>http://www.vlfeat.org/matconvnet/</w:t>
-      </w:r>
+      <w:hyperlink r:id="rId7" w:history="1">
+        <w:r>
+          <w:rPr>
+            <w:rStyle w:val="Hyperlink"/>
+            <w:sz w:val="24"/>
+            <w:szCs w:val="24"/>
+          </w:rPr>
+          <w:t>http://www.vlfeat.org/matconvnet/</w:t>
+        </w:r>
+      </w:hyperlink>
       <w:r>
         <w:rPr>
           <w:sz w:val="24"/>
@@ -297,6 +298,42 @@
           <w:szCs w:val="24"/>
         </w:rPr>
         <w:t>.</w:t>
+      </w:r>
+    </w:p>
+    <w:p>
+      <w:pPr>
+        <w:pStyle w:val="ListParagraph"/>
+        <w:numPr>
+          <w:ilvl w:val="0"/>
+          <w:numId w:val="1"/>
+        </w:numPr>
+        <w:rPr>
+          <w:sz w:val="24"/>
+          <w:szCs w:val="24"/>
+        </w:rPr>
+      </w:pPr>
+      <w:r>
+        <w:rPr>
+          <w:sz w:val="24"/>
+          <w:szCs w:val="24"/>
+        </w:rPr>
+        <w:t xml:space="preserve">Due to file size constraints, the patch databases were split into parts. If you wish to use the same training patches as in the paper, run “Code\ </w:t>
+      </w:r>
+      <w:proofErr w:type="spellStart"/>
+      <w:r>
+        <w:rPr>
+          <w:sz w:val="24"/>
+          <w:szCs w:val="24"/>
+        </w:rPr>
+        <w:t>Reassemble_IMDBs.m</w:t>
+      </w:r>
+      <w:proofErr w:type="spellEnd"/>
+      <w:r>
+        <w:rPr>
+          <w:sz w:val="24"/>
+          <w:szCs w:val="24"/>
+        </w:rPr>
+        <w:t>”. You may delete the folder “IMDB components” afterwards.</w:t>
       </w:r>
     </w:p>
     <w:p>
@@ -630,7 +667,7 @@
         </w:rPr>
         <w:t xml:space="preserve"> (see </w:t>
       </w:r>
-      <w:hyperlink r:id="rId7" w:history="1">
+      <w:hyperlink r:id="rId8" w:history="1">
         <w:r>
           <w:rPr>
             <w:rStyle w:val="Hyperlink"/>
@@ -822,6 +859,24 @@
     <w:p>
       <w:pPr>
         <w:rPr>
+          <w:sz w:val="24"/>
+          <w:szCs w:val="24"/>
+        </w:rPr>
+      </w:pPr>
+    </w:p>
+    <w:p>
+      <w:pPr>
+        <w:rPr>
+          <w:sz w:val="24"/>
+          <w:szCs w:val="24"/>
+        </w:rPr>
+      </w:pPr>
+      <w:bookmarkStart w:id="0" w:name="_GoBack"/>
+      <w:bookmarkEnd w:id="0"/>
+    </w:p>
+    <w:p>
+      <w:pPr>
+        <w:rPr>
           <w:b/>
           <w:sz w:val="24"/>
           <w:szCs w:val="24"/>
@@ -833,6 +888,7 @@
           <w:sz w:val="24"/>
           <w:szCs w:val="24"/>
         </w:rPr>
+        <w:lastRenderedPageBreak/>
         <w:t>C-CNN and SD-CNN:</w:t>
       </w:r>
     </w:p>
@@ -2175,6 +2231,7 @@
           <w:sz w:val="24"/>
           <w:szCs w:val="24"/>
         </w:rPr>
+        <w:lastRenderedPageBreak/>
         <w:t>cnn_Cones</w:t>
       </w:r>
       <w:proofErr w:type="spellEnd"/>
@@ -2341,7 +2398,6 @@
           <w:szCs w:val="24"/>
           <w:u w:val="single"/>
         </w:rPr>
-        <w:lastRenderedPageBreak/>
         <w:t>OptomizeConeDetectionParameters</w:t>
       </w:r>
       <w:proofErr w:type="spellEnd"/>
@@ -2461,7 +2517,7 @@
       </w:r>
     </w:p>
     <w:sectPr>
-      <w:headerReference w:type="default" r:id="rId8"/>
+      <w:headerReference w:type="default" r:id="rId9"/>
       <w:pgSz w:w="12240" w:h="15840"/>
       <w:pgMar w:top="1440" w:right="1440" w:bottom="1440" w:left="1440" w:header="720" w:footer="720" w:gutter="0"/>
       <w:cols w:space="720"/>

</xml_diff>